<commit_message>
complete thrown Exceptions; redact Documentation; redact Button-Names;
</commit_message>
<xml_diff>
--- a/Source/Ozertsov/документация.docx
+++ b/Source/Ozertsov/документация.docx
@@ -8,6 +8,7 @@
           <w:b/>
         </w:rPr>
       </w:pPr>
+      <w:bookmarkStart w:id="0" w:name="_GoBack"/>
       <w:r>
         <w:rPr>
           <w:b/>
@@ -31,21 +32,25 @@
       <w:r>
         <w:t xml:space="preserve"> </w:t>
       </w:r>
+      <w:proofErr w:type="spellStart"/>
       <w:r>
         <w:rPr>
           <w:lang w:val="en-US"/>
         </w:rPr>
         <w:t>Mov</w:t>
       </w:r>
+      <w:proofErr w:type="spellEnd"/>
       <w:r>
         <w:t xml:space="preserve">, </w:t>
       </w:r>
+      <w:proofErr w:type="spellStart"/>
       <w:r>
         <w:rPr>
           <w:lang w:val="en-US"/>
         </w:rPr>
         <w:t>Mvc</w:t>
       </w:r>
+      <w:proofErr w:type="spellEnd"/>
       <w:r>
         <w:t xml:space="preserve">, </w:t>
       </w:r>
@@ -148,6 +153,7 @@
         </w:rPr>
         <w:t xml:space="preserve">Операция </w:t>
       </w:r>
+      <w:proofErr w:type="spellStart"/>
       <w:r>
         <w:rPr>
           <w:b/>
@@ -155,6 +161,7 @@
         </w:rPr>
         <w:t>Mov</w:t>
       </w:r>
+      <w:proofErr w:type="spellEnd"/>
       <w:r>
         <w:rPr>
           <w:b/>
@@ -163,6 +170,7 @@
       </w:r>
     </w:p>
     <w:p>
+      <w:proofErr w:type="spellStart"/>
       <w:r>
         <w:rPr>
           <w:lang w:val="en-US"/>
@@ -175,6 +183,7 @@
         </w:rPr>
         <w:t>v</w:t>
       </w:r>
+      <w:proofErr w:type="spellEnd"/>
       <w:r>
         <w:t xml:space="preserve"> </w:t>
       </w:r>
@@ -251,6 +260,7 @@
         </w:rPr>
         <w:t xml:space="preserve">Операция </w:t>
       </w:r>
+      <w:proofErr w:type="spellStart"/>
       <w:r>
         <w:rPr>
           <w:b/>
@@ -258,8 +268,10 @@
         </w:rPr>
         <w:t>Mvc</w:t>
       </w:r>
+      <w:proofErr w:type="spellEnd"/>
     </w:p>
     <w:p>
+      <w:proofErr w:type="spellStart"/>
       <w:r>
         <w:rPr>
           <w:lang w:val="en-US"/>
@@ -272,6 +284,7 @@
         </w:rPr>
         <w:t>v</w:t>
       </w:r>
+      <w:proofErr w:type="spellEnd"/>
       <w:r>
         <w:t>с</w:t>
       </w:r>
@@ -306,7 +319,15 @@
         <w:t xml:space="preserve"> – </w:t>
       </w:r>
       <w:r>
-        <w:t xml:space="preserve">операция выполнения функции х – строки, у – стоблца с аргументом </w:t>
+        <w:t xml:space="preserve">операция выполнения функции х – строки, у – </w:t>
+      </w:r>
+      <w:proofErr w:type="spellStart"/>
+      <w:r>
+        <w:t>стоблца</w:t>
+      </w:r>
+      <w:proofErr w:type="spellEnd"/>
+      <w:r>
+        <w:t xml:space="preserve"> с аргументом </w:t>
       </w:r>
       <w:r>
         <w:rPr>
@@ -367,6 +388,47 @@
       <w:r>
         <w:rPr>
           <w:b/>
+          <w:lang w:val="en-US"/>
+        </w:rPr>
+        <w:t>In</w:t>
+      </w:r>
+      <w:r>
+        <w:rPr>
+          <w:b/>
+        </w:rPr>
+        <w:t xml:space="preserve"> </w:t>
+      </w:r>
+      <w:r>
+        <w:rPr>
+          <w:b/>
+          <w:lang w:val="en-US"/>
+        </w:rPr>
+        <w:t>line</w:t>
+      </w:r>
+      <w:r>
+        <w:rPr>
+          <w:b/>
+        </w:rPr>
+        <w:t xml:space="preserve"> &lt;</w:t>
+      </w:r>
+      <w:proofErr w:type="spellStart"/>
+      <w:r>
+        <w:rPr>
+          <w:b/>
+          <w:lang w:val="en-US"/>
+        </w:rPr>
+        <w:t>i</w:t>
+      </w:r>
+      <w:proofErr w:type="spellEnd"/>
+      <w:r>
+        <w:rPr>
+          <w:b/>
+        </w:rPr>
+        <w:t xml:space="preserve">&gt; </w:t>
+      </w:r>
+      <w:r>
+        <w:rPr>
+          <w:b/>
         </w:rPr>
         <w:t>с</w:t>
       </w:r>
@@ -450,62 +512,429 @@
       </w:r>
       <w:r>
         <w:t>В матрице нет такого значения.</w:t>
+      </w:r>
+    </w:p>
+    <w:p>
+      <w:proofErr w:type="gramStart"/>
+      <w:r>
+        <w:rPr>
+          <w:b/>
+          <w:lang w:val="en-US"/>
+        </w:rPr>
+        <w:t>not</w:t>
+      </w:r>
+      <w:proofErr w:type="gramEnd"/>
+      <w:r>
+        <w:rPr>
+          <w:b/>
+        </w:rPr>
+        <w:t xml:space="preserve"> </w:t>
+      </w:r>
+      <w:r>
+        <w:rPr>
+          <w:b/>
+          <w:lang w:val="en-US"/>
+        </w:rPr>
+        <w:t>known</w:t>
+      </w:r>
+      <w:r>
+        <w:rPr>
+          <w:b/>
+        </w:rPr>
+        <w:t xml:space="preserve"> </w:t>
+      </w:r>
+      <w:r>
+        <w:rPr>
+          <w:b/>
+          <w:lang w:val="en-US"/>
+        </w:rPr>
+        <w:t>lexeme</w:t>
+      </w:r>
+      <w:r>
+        <w:rPr>
+          <w:b/>
+        </w:rPr>
+        <w:t xml:space="preserve"> </w:t>
+      </w:r>
+      <w:r>
+        <w:t>ошибка ввода кода</w:t>
+      </w:r>
+      <w:r>
+        <w:t>.</w:t>
+      </w:r>
+    </w:p>
+    <w:p>
+      <w:proofErr w:type="gramStart"/>
+      <w:r>
+        <w:rPr>
+          <w:b/>
+          <w:lang w:val="en-US"/>
+        </w:rPr>
+        <w:t>code</w:t>
+      </w:r>
+      <w:proofErr w:type="gramEnd"/>
+      <w:r>
+        <w:rPr>
+          <w:b/>
+        </w:rPr>
+        <w:t xml:space="preserve"> </w:t>
+      </w:r>
+      <w:r>
+        <w:rPr>
+          <w:b/>
+          <w:lang w:val="en-US"/>
+        </w:rPr>
+        <w:t>content</w:t>
+      </w:r>
+      <w:r>
+        <w:rPr>
+          <w:b/>
+        </w:rPr>
+        <w:t xml:space="preserve"> </w:t>
+      </w:r>
+      <w:r>
+        <w:rPr>
+          <w:b/>
+          <w:lang w:val="en-US"/>
+        </w:rPr>
+        <w:t>empty</w:t>
+      </w:r>
+      <w:r>
+        <w:rPr>
+          <w:b/>
+        </w:rPr>
+        <w:t xml:space="preserve"> </w:t>
+      </w:r>
+      <w:r>
+        <w:rPr>
+          <w:b/>
+          <w:lang w:val="en-US"/>
+        </w:rPr>
+        <w:t>line</w:t>
+      </w:r>
+      <w:r>
+        <w:rPr>
+          <w:b/>
+        </w:rPr>
+        <w:t xml:space="preserve"> </w:t>
+      </w:r>
+      <w:r>
+        <w:t>в коде присутствует пустая строка</w:t>
+      </w:r>
+      <w:r>
+        <w:t>.</w:t>
       </w:r>
     </w:p>
     <w:p>
       <w:pPr>
         <w:rPr>
-          <w:rFonts w:cs="Microsoft Sans Serif"/>
+          <w:rFonts w:cs="Consolas"/>
+          <w:szCs w:val="19"/>
         </w:rPr>
       </w:pPr>
-      <w:r>
-        <w:rPr>
-          <w:rFonts w:cs="Microsoft Sans Serif"/>
-          <w:b/>
-        </w:rPr>
-        <w:t>Выдано исключение типа "</w:t>
-      </w:r>
-      <w:r>
-        <w:rPr>
-          <w:rFonts w:cs="Microsoft Sans Serif"/>
-          <w:b/>
-          <w:lang w:val="en-US"/>
-        </w:rPr>
-        <w:t>Compilator</w:t>
-      </w:r>
-      <w:r>
-        <w:rPr>
-          <w:rFonts w:cs="Microsoft Sans Serif"/>
-          <w:b/>
-        </w:rPr>
-        <w:t>+</w:t>
-      </w:r>
-      <w:r>
-        <w:rPr>
-          <w:rFonts w:cs="Microsoft Sans Serif"/>
-          <w:b/>
-          <w:lang w:val="en-US"/>
-        </w:rPr>
-        <w:t>CompileException</w:t>
-      </w:r>
-      <w:r>
-        <w:rPr>
-          <w:rFonts w:cs="Microsoft Sans Serif"/>
-          <w:b/>
-        </w:rPr>
-        <w:t xml:space="preserve">". </w:t>
-      </w:r>
-      <w:r>
-        <w:rPr>
-          <w:rFonts w:cs="Microsoft Sans Serif"/>
-        </w:rPr>
-        <w:t xml:space="preserve">- </w:t>
-      </w:r>
-      <w:r>
-        <w:rPr>
-          <w:rFonts w:cs="Microsoft Sans Serif"/>
-        </w:rPr>
-        <w:t>Неправильный ввод операций.</w:t>
+      <w:proofErr w:type="gramStart"/>
+      <w:r>
+        <w:rPr>
+          <w:rFonts w:cs="Consolas"/>
+          <w:b/>
+          <w:szCs w:val="19"/>
+          <w:highlight w:val="white"/>
+          <w:lang w:val="en-US"/>
+        </w:rPr>
+        <w:t>can</w:t>
+      </w:r>
+      <w:r>
+        <w:rPr>
+          <w:rFonts w:cs="Consolas"/>
+          <w:b/>
+          <w:szCs w:val="19"/>
+          <w:highlight w:val="white"/>
+        </w:rPr>
+        <w:t>'</w:t>
+      </w:r>
+      <w:r>
+        <w:rPr>
+          <w:rFonts w:cs="Consolas"/>
+          <w:b/>
+          <w:szCs w:val="19"/>
+          <w:highlight w:val="white"/>
+          <w:lang w:val="en-US"/>
+        </w:rPr>
+        <w:t>t</w:t>
+      </w:r>
+      <w:proofErr w:type="gramEnd"/>
+      <w:r>
+        <w:rPr>
+          <w:rFonts w:cs="Consolas"/>
+          <w:b/>
+          <w:szCs w:val="19"/>
+          <w:highlight w:val="white"/>
+        </w:rPr>
+        <w:t xml:space="preserve"> </w:t>
+      </w:r>
+      <w:r>
+        <w:rPr>
+          <w:rFonts w:cs="Consolas"/>
+          <w:b/>
+          <w:szCs w:val="19"/>
+          <w:highlight w:val="white"/>
+          <w:lang w:val="en-US"/>
+        </w:rPr>
+        <w:t>parse</w:t>
+      </w:r>
+      <w:r>
+        <w:rPr>
+          <w:rFonts w:cs="Consolas"/>
+          <w:b/>
+          <w:szCs w:val="19"/>
+          <w:highlight w:val="white"/>
+        </w:rPr>
+        <w:t xml:space="preserve"> </w:t>
+      </w:r>
+      <w:r>
+        <w:rPr>
+          <w:rFonts w:cs="Consolas"/>
+          <w:b/>
+          <w:szCs w:val="19"/>
+          <w:highlight w:val="white"/>
+          <w:lang w:val="en-US"/>
+        </w:rPr>
+        <w:t>this</w:t>
+      </w:r>
+      <w:r>
+        <w:rPr>
+          <w:rFonts w:cs="Consolas"/>
+          <w:b/>
+          <w:szCs w:val="19"/>
+          <w:highlight w:val="white"/>
+        </w:rPr>
+        <w:t xml:space="preserve"> </w:t>
+      </w:r>
+      <w:r>
+        <w:rPr>
+          <w:rFonts w:cs="Consolas"/>
+          <w:b/>
+          <w:szCs w:val="19"/>
+          <w:highlight w:val="white"/>
+          <w:lang w:val="en-US"/>
+        </w:rPr>
+        <w:t>code</w:t>
+      </w:r>
+      <w:r>
+        <w:rPr>
+          <w:rFonts w:cs="Consolas"/>
+          <w:b/>
+          <w:szCs w:val="19"/>
+          <w:highlight w:val="white"/>
+        </w:rPr>
+        <w:t xml:space="preserve">, </w:t>
+      </w:r>
+      <w:r>
+        <w:rPr>
+          <w:rFonts w:cs="Consolas"/>
+          <w:b/>
+          <w:szCs w:val="19"/>
+          <w:highlight w:val="white"/>
+          <w:lang w:val="en-US"/>
+        </w:rPr>
+        <w:t>mismatch</w:t>
+      </w:r>
+      <w:r>
+        <w:rPr>
+          <w:rFonts w:cs="Consolas"/>
+          <w:b/>
+          <w:szCs w:val="19"/>
+          <w:highlight w:val="white"/>
+        </w:rPr>
+        <w:t xml:space="preserve"> </w:t>
+      </w:r>
+      <w:r>
+        <w:rPr>
+          <w:rFonts w:cs="Consolas"/>
+          <w:b/>
+          <w:szCs w:val="19"/>
+          <w:highlight w:val="white"/>
+          <w:lang w:val="en-US"/>
+        </w:rPr>
+        <w:t>some</w:t>
+      </w:r>
+      <w:r>
+        <w:rPr>
+          <w:rFonts w:cs="Consolas"/>
+          <w:b/>
+          <w:szCs w:val="19"/>
+          <w:highlight w:val="white"/>
+        </w:rPr>
+        <w:t xml:space="preserve"> </w:t>
+      </w:r>
+      <w:r>
+        <w:rPr>
+          <w:rFonts w:cs="Consolas"/>
+          <w:b/>
+          <w:szCs w:val="19"/>
+          <w:highlight w:val="white"/>
+          <w:lang w:val="en-US"/>
+        </w:rPr>
+        <w:t>elements</w:t>
+      </w:r>
+      <w:r>
+        <w:rPr>
+          <w:rFonts w:cs="Consolas"/>
+          <w:szCs w:val="19"/>
+        </w:rPr>
+        <w:t xml:space="preserve"> </w:t>
+      </w:r>
+      <w:r>
+        <w:rPr>
+          <w:rFonts w:cs="Consolas"/>
+          <w:szCs w:val="19"/>
+        </w:rPr>
+        <w:t>отсутствуют некоторые обязательные символы</w:t>
+      </w:r>
+      <w:r>
+        <w:rPr>
+          <w:rFonts w:cs="Consolas"/>
+          <w:szCs w:val="19"/>
+        </w:rPr>
+        <w:t>.</w:t>
+      </w:r>
+    </w:p>
+    <w:p>
+      <w:proofErr w:type="gramStart"/>
+      <w:r>
+        <w:rPr>
+          <w:b/>
+          <w:lang w:val="en-US"/>
+        </w:rPr>
+        <w:t>in</w:t>
+      </w:r>
+      <w:proofErr w:type="gramEnd"/>
+      <w:r>
+        <w:rPr>
+          <w:b/>
+        </w:rPr>
+        <w:t xml:space="preserve"> </w:t>
+      </w:r>
+      <w:r>
+        <w:rPr>
+          <w:b/>
+          <w:lang w:val="en-US"/>
+        </w:rPr>
+        <w:t>line</w:t>
+      </w:r>
+      <w:r>
+        <w:rPr>
+          <w:b/>
+        </w:rPr>
+        <w:t xml:space="preserve"> &lt;</w:t>
+      </w:r>
+      <w:proofErr w:type="spellStart"/>
+      <w:r>
+        <w:rPr>
+          <w:b/>
+          <w:lang w:val="en-US"/>
+        </w:rPr>
+        <w:t>i</w:t>
+      </w:r>
+      <w:proofErr w:type="spellEnd"/>
+      <w:r>
+        <w:rPr>
+          <w:b/>
+        </w:rPr>
+        <w:t xml:space="preserve">&gt; </w:t>
+      </w:r>
+      <w:r>
+        <w:rPr>
+          <w:b/>
+          <w:lang w:val="en-US"/>
+        </w:rPr>
+        <w:t>can</w:t>
+      </w:r>
+      <w:r>
+        <w:rPr>
+          <w:b/>
+        </w:rPr>
+        <w:t>’</w:t>
+      </w:r>
+      <w:r>
+        <w:rPr>
+          <w:b/>
+          <w:lang w:val="en-US"/>
+        </w:rPr>
+        <w:t>t</w:t>
+      </w:r>
+      <w:r>
+        <w:rPr>
+          <w:b/>
+        </w:rPr>
+        <w:t xml:space="preserve"> </w:t>
+      </w:r>
+      <w:r>
+        <w:rPr>
+          <w:b/>
+          <w:lang w:val="en-US"/>
+        </w:rPr>
+        <w:t>create</w:t>
+      </w:r>
+      <w:r>
+        <w:rPr>
+          <w:b/>
+        </w:rPr>
+        <w:t xml:space="preserve"> </w:t>
+      </w:r>
+      <w:r>
+        <w:rPr>
+          <w:b/>
+          <w:lang w:val="en-US"/>
+        </w:rPr>
+        <w:t>cell</w:t>
+      </w:r>
+      <w:r>
+        <w:rPr>
+          <w:b/>
+        </w:rPr>
+        <w:t xml:space="preserve"> &lt;</w:t>
+      </w:r>
+      <w:r>
+        <w:rPr>
+          <w:b/>
+          <w:lang w:val="en-US"/>
+        </w:rPr>
+        <w:t>x</w:t>
+      </w:r>
+      <w:r>
+        <w:rPr>
+          <w:b/>
+        </w:rPr>
+        <w:t>&gt; &lt;</w:t>
+      </w:r>
+      <w:r>
+        <w:rPr>
+          <w:b/>
+          <w:lang w:val="en-US"/>
+        </w:rPr>
+        <w:t>y</w:t>
+      </w:r>
+      <w:r>
+        <w:rPr>
+          <w:b/>
+        </w:rPr>
+        <w:t>&gt;</w:t>
+      </w:r>
+      <w:r>
+        <w:t xml:space="preserve"> </w:t>
+      </w:r>
+      <w:r>
+        <w:t>данной</w:t>
+      </w:r>
+      <w:r>
+        <w:t xml:space="preserve"> </w:t>
+      </w:r>
+      <w:r>
+        <w:t>ячейки не существуют в текущем вычислителе</w:t>
+      </w:r>
+      <w:r>
+        <w:t>.</w:t>
       </w:r>
     </w:p>
     <w:p>
@@ -514,77 +943,177 @@
           <w:rFonts w:cs="Microsoft Sans Serif"/>
         </w:rPr>
       </w:pPr>
+      <w:proofErr w:type="gramStart"/>
+      <w:r>
+        <w:rPr>
+          <w:b/>
+          <w:lang w:val="en-US"/>
+        </w:rPr>
+        <w:t>in</w:t>
+      </w:r>
+      <w:proofErr w:type="gramEnd"/>
+      <w:r>
+        <w:rPr>
+          <w:b/>
+        </w:rPr>
+        <w:t xml:space="preserve"> </w:t>
+      </w:r>
+      <w:r>
+        <w:rPr>
+          <w:b/>
+          <w:lang w:val="en-US"/>
+        </w:rPr>
+        <w:t>line</w:t>
+      </w:r>
+      <w:r>
+        <w:rPr>
+          <w:b/>
+        </w:rPr>
+        <w:t xml:space="preserve"> &lt;</w:t>
+      </w:r>
+      <w:proofErr w:type="spellStart"/>
+      <w:r>
+        <w:rPr>
+          <w:b/>
+          <w:lang w:val="en-US"/>
+        </w:rPr>
+        <w:t>i</w:t>
+      </w:r>
+      <w:proofErr w:type="spellEnd"/>
+      <w:r>
+        <w:rPr>
+          <w:b/>
+        </w:rPr>
+        <w:t xml:space="preserve">&gt; </w:t>
+      </w:r>
+      <w:r>
+        <w:rPr>
+          <w:b/>
+          <w:lang w:val="en-US"/>
+        </w:rPr>
+        <w:t>can</w:t>
+      </w:r>
+      <w:r>
+        <w:rPr>
+          <w:b/>
+        </w:rPr>
+        <w:t>’</w:t>
+      </w:r>
+      <w:r>
+        <w:rPr>
+          <w:b/>
+          <w:lang w:val="en-US"/>
+        </w:rPr>
+        <w:t>t</w:t>
+      </w:r>
+      <w:r>
+        <w:rPr>
+          <w:b/>
+        </w:rPr>
+        <w:t xml:space="preserve"> </w:t>
+      </w:r>
+      <w:r>
+        <w:rPr>
+          <w:b/>
+          <w:lang w:val="en-US"/>
+        </w:rPr>
+        <w:t>write</w:t>
+      </w:r>
+      <w:r>
+        <w:rPr>
+          <w:b/>
+        </w:rPr>
+        <w:t xml:space="preserve"> </w:t>
+      </w:r>
+      <w:r>
+        <w:rPr>
+          <w:b/>
+          <w:lang w:val="en-US"/>
+        </w:rPr>
+        <w:t>and</w:t>
+      </w:r>
+      <w:r>
+        <w:rPr>
+          <w:b/>
+        </w:rPr>
+        <w:t xml:space="preserve"> </w:t>
+      </w:r>
+      <w:r>
+        <w:rPr>
+          <w:b/>
+          <w:lang w:val="en-US"/>
+        </w:rPr>
+        <w:t>read</w:t>
+      </w:r>
+      <w:r>
+        <w:rPr>
+          <w:b/>
+        </w:rPr>
+        <w:t xml:space="preserve"> </w:t>
+      </w:r>
+      <w:r>
+        <w:rPr>
+          <w:b/>
+          <w:lang w:val="en-US"/>
+        </w:rPr>
+        <w:t>together</w:t>
+      </w:r>
+      <w:r>
+        <w:rPr>
+          <w:b/>
+        </w:rPr>
+        <w:t xml:space="preserve"> </w:t>
+      </w:r>
+      <w:r>
+        <w:rPr>
+          <w:b/>
+          <w:lang w:val="en-US"/>
+        </w:rPr>
+        <w:t>in</w:t>
+      </w:r>
+      <w:r>
+        <w:rPr>
+          <w:b/>
+        </w:rPr>
+        <w:t xml:space="preserve"> </w:t>
+      </w:r>
+      <w:r>
+        <w:rPr>
+          <w:b/>
+          <w:lang w:val="en-US"/>
+        </w:rPr>
+        <w:t>equal</w:t>
+      </w:r>
+      <w:r>
+        <w:rPr>
+          <w:b/>
+        </w:rPr>
+        <w:t xml:space="preserve"> </w:t>
+      </w:r>
+      <w:r>
+        <w:rPr>
+          <w:b/>
+          <w:lang w:val="en-US"/>
+        </w:rPr>
+        <w:t>cells</w:t>
+      </w:r>
+      <w:r>
+        <w:rPr>
+          <w:b/>
+        </w:rPr>
+        <w:t xml:space="preserve"> </w:t>
+      </w:r>
+      <w:r>
+        <w:t>во время одного такта производится одновременная за</w:t>
+      </w:r>
+      <w:r>
+        <w:t>пись или чтение из одной ячейки</w:t>
+      </w:r>
       <w:r>
         <w:rPr>
           <w:rFonts w:cs="Microsoft Sans Serif"/>
-          <w:b/>
-        </w:rPr>
-        <w:t>Выдано</w:t>
-      </w:r>
-      <w:r>
-        <w:rPr>
-          <w:rFonts w:cs="Microsoft Sans Serif"/>
-          <w:b/>
-          <w:lang w:val="en-US"/>
-        </w:rPr>
-        <w:t xml:space="preserve"> </w:t>
-      </w:r>
-      <w:r>
-        <w:rPr>
-          <w:rFonts w:cs="Microsoft Sans Serif"/>
-          <w:b/>
-        </w:rPr>
-        <w:t>исключение</w:t>
-      </w:r>
-      <w:r>
-        <w:rPr>
-          <w:rFonts w:cs="Microsoft Sans Serif"/>
-          <w:b/>
-          <w:lang w:val="en-US"/>
-        </w:rPr>
-        <w:t xml:space="preserve"> </w:t>
-      </w:r>
-      <w:r>
-        <w:rPr>
-          <w:rFonts w:cs="Microsoft Sans Serif"/>
-          <w:b/>
-        </w:rPr>
-        <w:t>типа</w:t>
-      </w:r>
-      <w:r>
-        <w:rPr>
-          <w:rFonts w:cs="Microsoft Sans Serif"/>
-          <w:b/>
-          <w:lang w:val="en-US"/>
-        </w:rPr>
-        <w:t xml:space="preserve"> "Processor+OperationException".</w:t>
-      </w:r>
-      <w:r>
-        <w:rPr>
-          <w:rFonts w:cs="Microsoft Sans Serif"/>
-          <w:b/>
-          <w:lang w:val="en-US"/>
-        </w:rPr>
-        <w:t xml:space="preserve"> </w:t>
-      </w:r>
-      <w:r>
-        <w:rPr>
-          <w:rFonts w:cs="Microsoft Sans Serif"/>
-          <w:lang w:val="en-US"/>
-        </w:rPr>
-        <w:t xml:space="preserve"> </w:t>
-      </w:r>
-      <w:r>
-        <w:rPr>
-          <w:rFonts w:cs="Microsoft Sans Serif"/>
-        </w:rPr>
-        <w:t xml:space="preserve">– </w:t>
-      </w:r>
-      <w:r>
-        <w:rPr>
-          <w:rFonts w:cs="Microsoft Sans Serif"/>
-        </w:rPr>
-        <w:t>Невозможно выполнить операцию требуемую операцию.</w:t>
+        </w:rPr>
+        <w:t>.</w:t>
       </w:r>
     </w:p>
     <w:p>
@@ -599,11 +1128,64 @@
           <w:rFonts w:cs="Microsoft Sans Serif"/>
           <w:b/>
         </w:rPr>
-        <w:t xml:space="preserve">workflows aren't compatible </w:t>
+        <w:t xml:space="preserve"> </w:t>
       </w:r>
       <w:r>
         <w:rPr>
           <w:rFonts w:cs="Microsoft Sans Serif"/>
+          <w:b/>
+          <w:lang w:val="en-US"/>
+        </w:rPr>
+        <w:t>In line &lt;</w:t>
+      </w:r>
+      <w:proofErr w:type="spellStart"/>
+      <w:r>
+        <w:rPr>
+          <w:rFonts w:cs="Microsoft Sans Serif"/>
+          <w:b/>
+          <w:lang w:val="en-US"/>
+        </w:rPr>
+        <w:t>i</w:t>
+      </w:r>
+      <w:proofErr w:type="spellEnd"/>
+      <w:r>
+        <w:rPr>
+          <w:rFonts w:cs="Microsoft Sans Serif"/>
+          <w:b/>
+          <w:lang w:val="en-US"/>
+        </w:rPr>
+        <w:t xml:space="preserve">&gt; </w:t>
+      </w:r>
+      <w:r>
+        <w:rPr>
+          <w:rFonts w:cs="Microsoft Sans Serif"/>
+          <w:b/>
+          <w:lang w:val="en-US"/>
+        </w:rPr>
+        <w:t xml:space="preserve">workflows </w:t>
+      </w:r>
+      <w:proofErr w:type="gramStart"/>
+      <w:r>
+        <w:rPr>
+          <w:rFonts w:cs="Microsoft Sans Serif"/>
+          <w:b/>
+          <w:lang w:val="en-US"/>
+        </w:rPr>
+        <w:t>aren't</w:t>
+      </w:r>
+      <w:proofErr w:type="gramEnd"/>
+      <w:r>
+        <w:rPr>
+          <w:rFonts w:cs="Microsoft Sans Serif"/>
+          <w:b/>
+          <w:lang w:val="en-US"/>
+        </w:rPr>
+        <w:t xml:space="preserve"> compatible </w:t>
+      </w:r>
+      <w:r>
+        <w:rPr>
+          <w:rFonts w:cs="Microsoft Sans Serif"/>
+          <w:lang w:val="en-US"/>
         </w:rPr>
         <w:t xml:space="preserve">– </w:t>
       </w:r>
@@ -611,7 +1193,35 @@
         <w:rPr>
           <w:rFonts w:cs="Microsoft Sans Serif"/>
         </w:rPr>
-        <w:t>Нарушение многопоточности. Потоки несовместимы.</w:t>
+        <w:t>Нарушение</w:t>
+      </w:r>
+      <w:r>
+        <w:rPr>
+          <w:rFonts w:cs="Microsoft Sans Serif"/>
+          <w:lang w:val="en-US"/>
+        </w:rPr>
+        <w:t xml:space="preserve"> </w:t>
+      </w:r>
+      <w:proofErr w:type="spellStart"/>
+      <w:r>
+        <w:rPr>
+          <w:rFonts w:cs="Microsoft Sans Serif"/>
+        </w:rPr>
+        <w:t>многопоточности</w:t>
+      </w:r>
+      <w:proofErr w:type="spellEnd"/>
+      <w:r>
+        <w:rPr>
+          <w:rFonts w:cs="Microsoft Sans Serif"/>
+          <w:lang w:val="en-US"/>
+        </w:rPr>
+        <w:t xml:space="preserve">. </w:t>
+      </w:r>
+      <w:r>
+        <w:rPr>
+          <w:rFonts w:cs="Microsoft Sans Serif"/>
+        </w:rPr>
+        <w:t>Потоки несовместимы.</w:t>
       </w:r>
       <w:r>
         <w:rPr>
@@ -628,6 +1238,7 @@
           <w:color w:val="000000" w:themeColor="text1"/>
         </w:rPr>
       </w:pPr>
+      <w:proofErr w:type="spellStart"/>
       <w:r>
         <w:rPr>
           <w:rFonts w:cs="Consolas"/>
@@ -644,8 +1255,49 @@
           <w:color w:val="000000" w:themeColor="text1"/>
           <w:highlight w:val="white"/>
         </w:rPr>
-        <w:t>an't do operation</w:t>
-      </w:r>
+        <w:t>an't</w:t>
+      </w:r>
+      <w:proofErr w:type="spellEnd"/>
+      <w:r>
+        <w:rPr>
+          <w:rFonts w:cs="Consolas"/>
+          <w:b/>
+          <w:color w:val="000000" w:themeColor="text1"/>
+          <w:highlight w:val="white"/>
+        </w:rPr>
+        <w:t xml:space="preserve"> </w:t>
+      </w:r>
+      <w:proofErr w:type="spellStart"/>
+      <w:r>
+        <w:rPr>
+          <w:rFonts w:cs="Consolas"/>
+          <w:b/>
+          <w:color w:val="000000" w:themeColor="text1"/>
+          <w:highlight w:val="white"/>
+        </w:rPr>
+        <w:t>do</w:t>
+      </w:r>
+      <w:proofErr w:type="spellEnd"/>
+      <w:r>
+        <w:rPr>
+          <w:rFonts w:cs="Consolas"/>
+          <w:b/>
+          <w:color w:val="000000" w:themeColor="text1"/>
+          <w:highlight w:val="white"/>
+        </w:rPr>
+        <w:t xml:space="preserve"> </w:t>
+      </w:r>
+      <w:proofErr w:type="spellStart"/>
+      <w:r>
+        <w:rPr>
+          <w:rFonts w:cs="Consolas"/>
+          <w:b/>
+          <w:color w:val="000000" w:themeColor="text1"/>
+          <w:highlight w:val="white"/>
+        </w:rPr>
+        <w:t>operation</w:t>
+      </w:r>
+      <w:proofErr w:type="spellEnd"/>
       <w:r>
         <w:rPr>
           <w:rFonts w:cs="Consolas"/>
@@ -815,11 +1467,33 @@
           <w:b/>
         </w:rPr>
       </w:pPr>
-      <w:r>
-        <w:rPr>
-          <w:b/>
-        </w:rPr>
-        <w:t xml:space="preserve">module Cell </w:t>
+      <w:proofErr w:type="spellStart"/>
+      <w:r>
+        <w:rPr>
+          <w:b/>
+        </w:rPr>
+        <w:t>module</w:t>
+      </w:r>
+      <w:proofErr w:type="spellEnd"/>
+      <w:r>
+        <w:rPr>
+          <w:b/>
+        </w:rPr>
+        <w:t xml:space="preserve"> </w:t>
+      </w:r>
+      <w:proofErr w:type="spellStart"/>
+      <w:r>
+        <w:rPr>
+          <w:b/>
+        </w:rPr>
+        <w:t>Cell</w:t>
+      </w:r>
+      <w:proofErr w:type="spellEnd"/>
+      <w:r>
+        <w:rPr>
+          <w:b/>
+        </w:rPr>
+        <w:t xml:space="preserve"> </w:t>
       </w:r>
     </w:p>
     <w:p>
@@ -837,6 +1511,7 @@
           <w:lang w:val="en-US"/>
         </w:rPr>
       </w:pPr>
+      <w:proofErr w:type="gramStart"/>
       <w:r>
         <w:rPr>
           <w:rFonts w:cs="Consolas"/>
@@ -846,7 +1521,19 @@
           <w:highlight w:val="white"/>
           <w:lang w:val="en-US"/>
         </w:rPr>
-        <w:t>type Cell&lt;'a&gt;</w:t>
+        <w:t>type</w:t>
+      </w:r>
+      <w:proofErr w:type="gramEnd"/>
+      <w:r>
+        <w:rPr>
+          <w:rFonts w:cs="Consolas"/>
+          <w:b/>
+          <w:sz w:val="28"/>
+          <w:szCs w:val="28"/>
+          <w:highlight w:val="white"/>
+          <w:lang w:val="en-US"/>
+        </w:rPr>
+        <w:t xml:space="preserve"> Cell&lt;'a&gt;</w:t>
       </w:r>
     </w:p>
     <w:p>
@@ -919,8 +1606,21 @@
           </w:tcPr>
           <w:p>
             <w:r>
-              <w:t>Инициализирует новый экземляр класса Cell</w:t>
-            </w:r>
+              <w:t xml:space="preserve">Инициализирует новый </w:t>
+            </w:r>
+            <w:proofErr w:type="spellStart"/>
+            <w:r>
+              <w:t>экземляр</w:t>
+            </w:r>
+            <w:proofErr w:type="spellEnd"/>
+            <w:r>
+              <w:t xml:space="preserve"> класса </w:t>
+            </w:r>
+            <w:proofErr w:type="spellStart"/>
+            <w:r>
+              <w:t>Cell</w:t>
+            </w:r>
+            <w:proofErr w:type="spellEnd"/>
             <w:r>
               <w:t xml:space="preserve">, параметризованный типом </w:t>
             </w:r>
@@ -1132,12 +1832,14 @@
             <w:tcW w:w="4672" w:type="dxa"/>
           </w:tcPr>
           <w:p>
+            <w:proofErr w:type="spellStart"/>
             <w:r>
               <w:rPr>
                 <w:lang w:val="en-US"/>
               </w:rPr>
               <w:t>RunOp</w:t>
             </w:r>
+            <w:proofErr w:type="spellEnd"/>
             <w:r>
               <w:t>(</w:t>
             </w:r>
@@ -1182,6 +1884,7 @@
           <w:szCs w:val="28"/>
         </w:rPr>
       </w:pPr>
+      <w:proofErr w:type="spellStart"/>
       <w:r>
         <w:rPr>
           <w:rFonts w:cs="Consolas"/>
@@ -1189,8 +1892,29 @@
           <w:szCs w:val="28"/>
           <w:highlight w:val="white"/>
         </w:rPr>
-        <w:t>module Processor</w:t>
-      </w:r>
+        <w:t>module</w:t>
+      </w:r>
+      <w:proofErr w:type="spellEnd"/>
+      <w:r>
+        <w:rPr>
+          <w:rFonts w:cs="Consolas"/>
+          <w:sz w:val="28"/>
+          <w:szCs w:val="28"/>
+          <w:highlight w:val="white"/>
+        </w:rPr>
+        <w:t xml:space="preserve"> </w:t>
+      </w:r>
+      <w:proofErr w:type="spellStart"/>
+      <w:r>
+        <w:rPr>
+          <w:rFonts w:cs="Consolas"/>
+          <w:sz w:val="28"/>
+          <w:szCs w:val="28"/>
+          <w:highlight w:val="white"/>
+        </w:rPr>
+        <w:t>Processor</w:t>
+      </w:r>
+      <w:proofErr w:type="spellEnd"/>
     </w:p>
     <w:p>
       <w:pPr>
@@ -1218,13 +1942,41 @@
           <w:b/>
         </w:rPr>
       </w:pPr>
+      <w:proofErr w:type="spellStart"/>
       <w:r>
         <w:rPr>
           <w:rFonts w:cs="Consolas"/>
           <w:b/>
           <w:highlight w:val="white"/>
         </w:rPr>
-        <w:t>type Matrix&lt;'a&gt;</w:t>
+        <w:t>type</w:t>
+      </w:r>
+      <w:proofErr w:type="spellEnd"/>
+      <w:r>
+        <w:rPr>
+          <w:rFonts w:cs="Consolas"/>
+          <w:b/>
+          <w:highlight w:val="white"/>
+        </w:rPr>
+        <w:t xml:space="preserve"> </w:t>
+      </w:r>
+      <w:proofErr w:type="spellStart"/>
+      <w:r>
+        <w:rPr>
+          <w:rFonts w:cs="Consolas"/>
+          <w:b/>
+          <w:highlight w:val="white"/>
+        </w:rPr>
+        <w:t>Matrix</w:t>
+      </w:r>
+      <w:proofErr w:type="spellEnd"/>
+      <w:r>
+        <w:rPr>
+          <w:rFonts w:cs="Consolas"/>
+          <w:b/>
+          <w:highlight w:val="white"/>
+        </w:rPr>
+        <w:t>&lt;'a&gt;</w:t>
       </w:r>
     </w:p>
     <w:p>
@@ -1346,8 +2098,13 @@
             <w:tcW w:w="4595" w:type="dxa"/>
           </w:tcPr>
           <w:p>
-            <w:r>
-              <w:t xml:space="preserve">Инациализирует экземпляр класса </w:t>
+            <w:proofErr w:type="spellStart"/>
+            <w:r>
+              <w:t>Инациализирует</w:t>
+            </w:r>
+            <w:proofErr w:type="spellEnd"/>
+            <w:r>
+              <w:t xml:space="preserve"> экземпляр класса </w:t>
             </w:r>
             <w:r>
               <w:rPr>
@@ -1368,7 +2125,15 @@
               <w:t>a</w:t>
             </w:r>
             <w:r>
-              <w:t xml:space="preserve"> количество колоной и их содержимое задается массивом функций. В каждой ячейке колонки соответствующая ей операция.</w:t>
+              <w:t xml:space="preserve"> количество </w:t>
+            </w:r>
+            <w:proofErr w:type="spellStart"/>
+            <w:r>
+              <w:t>колоной</w:t>
+            </w:r>
+            <w:proofErr w:type="spellEnd"/>
+            <w:r>
+              <w:t xml:space="preserve"> и их содержимое задается массивом функций. В каждой ячейке колонки соответствующая ей операция.</w:t>
             </w:r>
           </w:p>
         </w:tc>
@@ -1430,11 +2195,19 @@
                 <w:lang w:val="en-US"/>
               </w:rPr>
             </w:pPr>
-            <w:r>
-              <w:rPr>
-                <w:lang w:val="en-US"/>
-              </w:rPr>
-              <w:t>ValueInCell row col</w:t>
+            <w:proofErr w:type="spellStart"/>
+            <w:r>
+              <w:rPr>
+                <w:lang w:val="en-US"/>
+              </w:rPr>
+              <w:t>ValueInCell</w:t>
+            </w:r>
+            <w:proofErr w:type="spellEnd"/>
+            <w:r>
+              <w:rPr>
+                <w:lang w:val="en-US"/>
+              </w:rPr>
+              <w:t xml:space="preserve"> row col</w:t>
             </w:r>
           </w:p>
         </w:tc>
@@ -1508,12 +2281,14 @@
                 <w:lang w:val="en-US"/>
               </w:rPr>
             </w:pPr>
+            <w:proofErr w:type="spellStart"/>
             <w:r>
               <w:rPr>
                 <w:lang w:val="en-US"/>
               </w:rPr>
               <w:t>getMatrix</w:t>
             </w:r>
+            <w:proofErr w:type="spellEnd"/>
           </w:p>
         </w:tc>
         <w:tc>
@@ -1538,12 +2313,14 @@
                 <w:lang w:val="en-US"/>
               </w:rPr>
             </w:pPr>
+            <w:proofErr w:type="spellStart"/>
             <w:r>
               <w:rPr>
                 <w:lang w:val="en-US"/>
               </w:rPr>
               <w:t>NumCols</w:t>
             </w:r>
+            <w:proofErr w:type="spellEnd"/>
           </w:p>
         </w:tc>
         <w:tc>
@@ -1568,12 +2345,14 @@
                 <w:lang w:val="en-US"/>
               </w:rPr>
             </w:pPr>
+            <w:proofErr w:type="spellStart"/>
             <w:r>
               <w:rPr>
                 <w:lang w:val="en-US"/>
               </w:rPr>
               <w:t>NumRows</w:t>
             </w:r>
+            <w:proofErr w:type="spellEnd"/>
           </w:p>
         </w:tc>
         <w:tc>
@@ -1598,12 +2377,14 @@
                 <w:lang w:val="en-US"/>
               </w:rPr>
             </w:pPr>
+            <w:proofErr w:type="spellStart"/>
             <w:r>
               <w:rPr>
                 <w:lang w:val="en-US"/>
               </w:rPr>
               <w:t>CreateSetCells</w:t>
             </w:r>
+            <w:proofErr w:type="spellEnd"/>
             <w:r>
               <w:t xml:space="preserve"> </w:t>
             </w:r>
@@ -1643,13 +2424,59 @@
                 <w:lang w:val="en-US"/>
               </w:rPr>
             </w:pPr>
+            <w:proofErr w:type="spellStart"/>
             <w:r>
               <w:rPr>
                 <w:rFonts w:cs="Consolas"/>
                 <w:color w:val="000000"/>
                 <w:highlight w:val="white"/>
               </w:rPr>
-              <w:t>WorkFlows (program: Program&lt;'a&gt;)</w:t>
+              <w:t>WorkFlows</w:t>
+            </w:r>
+            <w:proofErr w:type="spellEnd"/>
+            <w:r>
+              <w:rPr>
+                <w:rFonts w:cs="Consolas"/>
+                <w:color w:val="000000"/>
+                <w:highlight w:val="white"/>
+              </w:rPr>
+              <w:t xml:space="preserve"> (</w:t>
+            </w:r>
+            <w:proofErr w:type="spellStart"/>
+            <w:r>
+              <w:rPr>
+                <w:rFonts w:cs="Consolas"/>
+                <w:color w:val="000000"/>
+                <w:highlight w:val="white"/>
+              </w:rPr>
+              <w:t>program</w:t>
+            </w:r>
+            <w:proofErr w:type="spellEnd"/>
+            <w:r>
+              <w:rPr>
+                <w:rFonts w:cs="Consolas"/>
+                <w:color w:val="000000"/>
+                <w:highlight w:val="white"/>
+              </w:rPr>
+              <w:t xml:space="preserve">: </w:t>
+            </w:r>
+            <w:proofErr w:type="spellStart"/>
+            <w:r>
+              <w:rPr>
+                <w:rFonts w:cs="Consolas"/>
+                <w:color w:val="000000"/>
+                <w:highlight w:val="white"/>
+              </w:rPr>
+              <w:t>Program</w:t>
+            </w:r>
+            <w:proofErr w:type="spellEnd"/>
+            <w:r>
+              <w:rPr>
+                <w:rFonts w:cs="Consolas"/>
+                <w:color w:val="000000"/>
+                <w:highlight w:val="white"/>
+              </w:rPr>
+              <w:t>&lt;'a&gt;)</w:t>
             </w:r>
           </w:p>
         </w:tc>
@@ -1659,8 +2486,13 @@
           </w:tcPr>
           <w:p>
             <w:r>
-              <w:t>Проверяет совместимость потоков в массиве оперций</w:t>
-            </w:r>
+              <w:t xml:space="preserve">Проверяет совместимость потоков в массиве </w:t>
+            </w:r>
+            <w:proofErr w:type="spellStart"/>
+            <w:r>
+              <w:t>оперций</w:t>
+            </w:r>
+            <w:proofErr w:type="spellEnd"/>
           </w:p>
         </w:tc>
       </w:tr>
@@ -1682,7 +2514,27 @@
                 <w:highlight w:val="white"/>
                 <w:lang w:val="en-US"/>
               </w:rPr>
-              <w:t>Check (line: array&lt;Asm&lt;'a&gt;&gt;)</w:t>
+              <w:t>Check (line: array&lt;</w:t>
+            </w:r>
+            <w:proofErr w:type="spellStart"/>
+            <w:r>
+              <w:rPr>
+                <w:rFonts w:cs="Consolas"/>
+                <w:color w:val="000000"/>
+                <w:highlight w:val="white"/>
+                <w:lang w:val="en-US"/>
+              </w:rPr>
+              <w:t>Asm</w:t>
+            </w:r>
+            <w:proofErr w:type="spellEnd"/>
+            <w:r>
+              <w:rPr>
+                <w:rFonts w:cs="Consolas"/>
+                <w:color w:val="000000"/>
+                <w:highlight w:val="white"/>
+                <w:lang w:val="en-US"/>
+              </w:rPr>
+              <w:t>&lt;'a&gt;&gt;)</w:t>
             </w:r>
           </w:p>
         </w:tc>
@@ -1708,6 +2560,7 @@
                 <w:lang w:val="en-US"/>
               </w:rPr>
             </w:pPr>
+            <w:proofErr w:type="spellStart"/>
             <w:r>
               <w:rPr>
                 <w:rFonts w:cs="Consolas"/>
@@ -1715,7 +2568,37 @@
                 <w:highlight w:val="white"/>
                 <w:lang w:val="en-US"/>
               </w:rPr>
-              <w:t>RunLine (line: array&lt;Asm&lt;'a&gt;&gt;)</w:t>
+              <w:t>RunLine</w:t>
+            </w:r>
+            <w:proofErr w:type="spellEnd"/>
+            <w:r>
+              <w:rPr>
+                <w:rFonts w:cs="Consolas"/>
+                <w:color w:val="000000"/>
+                <w:highlight w:val="white"/>
+                <w:lang w:val="en-US"/>
+              </w:rPr>
+              <w:t xml:space="preserve"> (line: array&lt;</w:t>
+            </w:r>
+            <w:proofErr w:type="spellStart"/>
+            <w:r>
+              <w:rPr>
+                <w:rFonts w:cs="Consolas"/>
+                <w:color w:val="000000"/>
+                <w:highlight w:val="white"/>
+                <w:lang w:val="en-US"/>
+              </w:rPr>
+              <w:t>Asm</w:t>
+            </w:r>
+            <w:proofErr w:type="spellEnd"/>
+            <w:r>
+              <w:rPr>
+                <w:rFonts w:cs="Consolas"/>
+                <w:color w:val="000000"/>
+                <w:highlight w:val="white"/>
+                <w:lang w:val="en-US"/>
+              </w:rPr>
+              <w:t>&lt;'a&gt;&gt;)</w:t>
             </w:r>
           </w:p>
         </w:tc>
@@ -1744,13 +2627,59 @@
                 <w:lang w:val="en-US"/>
               </w:rPr>
             </w:pPr>
+            <w:proofErr w:type="spellStart"/>
             <w:r>
               <w:rPr>
                 <w:rFonts w:cs="Consolas"/>
                 <w:color w:val="000000"/>
                 <w:highlight w:val="white"/>
               </w:rPr>
-              <w:t>RunOp (program: Program&lt;'a&gt;)</w:t>
+              <w:t>RunOp</w:t>
+            </w:r>
+            <w:proofErr w:type="spellEnd"/>
+            <w:r>
+              <w:rPr>
+                <w:rFonts w:cs="Consolas"/>
+                <w:color w:val="000000"/>
+                <w:highlight w:val="white"/>
+              </w:rPr>
+              <w:t xml:space="preserve"> (</w:t>
+            </w:r>
+            <w:proofErr w:type="spellStart"/>
+            <w:r>
+              <w:rPr>
+                <w:rFonts w:cs="Consolas"/>
+                <w:color w:val="000000"/>
+                <w:highlight w:val="white"/>
+              </w:rPr>
+              <w:t>program</w:t>
+            </w:r>
+            <w:proofErr w:type="spellEnd"/>
+            <w:r>
+              <w:rPr>
+                <w:rFonts w:cs="Consolas"/>
+                <w:color w:val="000000"/>
+                <w:highlight w:val="white"/>
+              </w:rPr>
+              <w:t xml:space="preserve">: </w:t>
+            </w:r>
+            <w:proofErr w:type="spellStart"/>
+            <w:r>
+              <w:rPr>
+                <w:rFonts w:cs="Consolas"/>
+                <w:color w:val="000000"/>
+                <w:highlight w:val="white"/>
+              </w:rPr>
+              <w:t>Program</w:t>
+            </w:r>
+            <w:proofErr w:type="spellEnd"/>
+            <w:r>
+              <w:rPr>
+                <w:rFonts w:cs="Consolas"/>
+                <w:color w:val="000000"/>
+                <w:highlight w:val="white"/>
+              </w:rPr>
+              <w:t>&lt;'a&gt;)</w:t>
             </w:r>
           </w:p>
         </w:tc>
@@ -1782,6 +2711,7 @@
           <w:lang w:val="en-US"/>
         </w:rPr>
       </w:pPr>
+      <w:proofErr w:type="gramStart"/>
       <w:r>
         <w:rPr>
           <w:b/>
@@ -1789,285 +2719,255 @@
           <w:szCs w:val="28"/>
           <w:lang w:val="en-US"/>
         </w:rPr>
-        <w:t xml:space="preserve">module TTA.ASM </w:t>
+        <w:t>module</w:t>
+      </w:r>
+      <w:proofErr w:type="gramEnd"/>
+      <w:r>
+        <w:rPr>
+          <w:b/>
+          <w:sz w:val="28"/>
+          <w:szCs w:val="28"/>
+          <w:lang w:val="en-US"/>
+        </w:rPr>
+        <w:t xml:space="preserve"> TTA.ASM </w:t>
+      </w:r>
+    </w:p>
+    <w:p>
+      <w:r>
+        <w:t>Модуль</w:t>
+      </w:r>
+      <w:r>
+        <w:t xml:space="preserve"> </w:t>
+      </w:r>
+      <w:r>
+        <w:t>содержит</w:t>
+      </w:r>
+      <w:r>
+        <w:t xml:space="preserve"> </w:t>
+      </w:r>
+      <w:r>
+        <w:t>в</w:t>
+      </w:r>
+      <w:r>
+        <w:t xml:space="preserve"> </w:t>
+      </w:r>
+      <w:r>
+        <w:t>себе</w:t>
+      </w:r>
+      <w:r>
+        <w:t xml:space="preserve"> </w:t>
+      </w:r>
+      <w:r>
+        <w:t>тип</w:t>
+      </w:r>
+      <w:r>
+        <w:t xml:space="preserve"> </w:t>
+      </w:r>
+      <w:proofErr w:type="spellStart"/>
+      <w:r>
+        <w:rPr>
+          <w:lang w:val="en-US"/>
+        </w:rPr>
+        <w:t>Asm</w:t>
+      </w:r>
+      <w:proofErr w:type="spellEnd"/>
+      <w:r>
+        <w:t>&lt;’</w:t>
+      </w:r>
+      <w:r>
+        <w:rPr>
+          <w:lang w:val="en-US"/>
+        </w:rPr>
+        <w:t>a</w:t>
+      </w:r>
+      <w:r>
+        <w:t xml:space="preserve">&gt; </w:t>
+      </w:r>
+      <w:r>
+        <w:t>описания</w:t>
+      </w:r>
+      <w:r>
+        <w:t xml:space="preserve"> </w:t>
+      </w:r>
+      <w:r>
+        <w:t>ко</w:t>
+      </w:r>
+      <w:r>
+        <w:t>м</w:t>
+      </w:r>
+      <w:r>
+        <w:t>анд</w:t>
+      </w:r>
+      <w:r>
+        <w:t xml:space="preserve"> </w:t>
+      </w:r>
+      <w:r>
+        <w:t>интерпре</w:t>
+      </w:r>
+      <w:r>
+        <w:t>татора</w:t>
+      </w:r>
+      <w:r>
+        <w:t xml:space="preserve"> </w:t>
+      </w:r>
+      <w:r>
+        <w:t>и</w:t>
+      </w:r>
+      <w:r>
+        <w:t xml:space="preserve"> </w:t>
+      </w:r>
+      <w:r>
+        <w:t>тип</w:t>
+      </w:r>
+      <w:r>
+        <w:t xml:space="preserve"> </w:t>
+      </w:r>
+      <w:r>
+        <w:rPr>
+          <w:lang w:val="en-US"/>
+        </w:rPr>
+        <w:t>Program</w:t>
+      </w:r>
+      <w:r>
+        <w:t>&lt;’</w:t>
+      </w:r>
+      <w:r>
+        <w:rPr>
+          <w:lang w:val="en-US"/>
+        </w:rPr>
+        <w:t>a</w:t>
+      </w:r>
+      <w:r>
+        <w:t xml:space="preserve">&gt;. </w:t>
+      </w:r>
+      <w:r>
+        <w:rPr>
+          <w:lang w:val="en-US"/>
+        </w:rPr>
+        <w:t>type</w:t>
+      </w:r>
+      <w:r>
+        <w:t xml:space="preserve"> </w:t>
+      </w:r>
+      <w:r>
+        <w:rPr>
+          <w:lang w:val="en-US"/>
+        </w:rPr>
+        <w:t>Program</w:t>
+      </w:r>
+      <w:r>
+        <w:t>&lt;’</w:t>
+      </w:r>
+      <w:r>
+        <w:rPr>
+          <w:lang w:val="en-US"/>
+        </w:rPr>
+        <w:t>a</w:t>
+      </w:r>
+      <w:r>
+        <w:t xml:space="preserve">&gt; </w:t>
+      </w:r>
+      <w:r>
+        <w:t>представляет</w:t>
+      </w:r>
+      <w:r>
+        <w:t xml:space="preserve"> </w:t>
+      </w:r>
+      <w:r>
+        <w:t>собой</w:t>
+      </w:r>
+      <w:r>
+        <w:t xml:space="preserve"> </w:t>
+      </w:r>
+      <w:proofErr w:type="spellStart"/>
+      <w:r>
+        <w:rPr>
+          <w:lang w:val="en-US"/>
+        </w:rPr>
+        <w:t>Asm</w:t>
+      </w:r>
+      <w:proofErr w:type="spellEnd"/>
+      <w:r>
+        <w:t>&lt;’</w:t>
+      </w:r>
+      <w:proofErr w:type="gramStart"/>
+      <w:r>
+        <w:rPr>
+          <w:lang w:val="en-US"/>
+        </w:rPr>
+        <w:t>a</w:t>
+      </w:r>
+      <w:r>
+        <w:t>&gt;[</w:t>
+      </w:r>
+      <w:proofErr w:type="gramEnd"/>
+      <w:r>
+        <w:t xml:space="preserve">][] </w:t>
+      </w:r>
+      <w:r>
+        <w:t>массив</w:t>
+      </w:r>
+      <w:r>
+        <w:t xml:space="preserve"> </w:t>
+      </w:r>
+      <w:r>
+        <w:t>массиво</w:t>
+      </w:r>
+      <w:r>
+        <w:t>в</w:t>
+      </w:r>
+      <w:r>
+        <w:t xml:space="preserve"> </w:t>
+      </w:r>
+      <w:r>
+        <w:t>команд</w:t>
+      </w:r>
+      <w:r>
+        <w:t>.</w:t>
       </w:r>
     </w:p>
     <w:p>
       <w:pPr>
         <w:rPr>
-          <w:lang w:val="en-US"/>
+          <w:rFonts w:cs="Consolas"/>
+          <w:b/>
         </w:rPr>
       </w:pPr>
-      <w:r>
-        <w:t>Модуль</w:t>
-      </w:r>
-      <w:r>
-        <w:rPr>
-          <w:lang w:val="en-US"/>
-        </w:rPr>
-        <w:t xml:space="preserve"> </w:t>
-      </w:r>
-      <w:r>
-        <w:t>содержит</w:t>
-      </w:r>
-      <w:r>
-        <w:rPr>
-          <w:lang w:val="en-US"/>
-        </w:rPr>
-        <w:t xml:space="preserve"> </w:t>
-      </w:r>
-      <w:r>
-        <w:t>в</w:t>
-      </w:r>
-      <w:r>
-        <w:rPr>
-          <w:lang w:val="en-US"/>
-        </w:rPr>
-        <w:t xml:space="preserve"> </w:t>
-      </w:r>
-      <w:r>
-        <w:t>себе</w:t>
-      </w:r>
-      <w:r>
-        <w:rPr>
-          <w:lang w:val="en-US"/>
-        </w:rPr>
-        <w:t xml:space="preserve"> </w:t>
-      </w:r>
-      <w:r>
-        <w:t>тип</w:t>
-      </w:r>
-      <w:r>
-        <w:rPr>
-          <w:lang w:val="en-US"/>
-        </w:rPr>
-        <w:t xml:space="preserve"> </w:t>
-      </w:r>
-      <w:r>
-        <w:rPr>
-          <w:lang w:val="en-US"/>
+      <w:proofErr w:type="spellStart"/>
+      <w:r>
+        <w:rPr>
+          <w:rFonts w:cs="Consolas"/>
+          <w:b/>
+          <w:highlight w:val="white"/>
+        </w:rPr>
+        <w:t>type</w:t>
+      </w:r>
+      <w:proofErr w:type="spellEnd"/>
+      <w:r>
+        <w:rPr>
+          <w:rFonts w:cs="Consolas"/>
+          <w:b/>
+          <w:highlight w:val="white"/>
+        </w:rPr>
+        <w:t xml:space="preserve"> </w:t>
+      </w:r>
+      <w:proofErr w:type="spellStart"/>
+      <w:r>
+        <w:rPr>
+          <w:rFonts w:cs="Consolas"/>
+          <w:b/>
+          <w:highlight w:val="white"/>
         </w:rPr>
         <w:t>Asm</w:t>
       </w:r>
-      <w:r>
-        <w:rPr>
-          <w:lang w:val="en-US"/>
-        </w:rPr>
-        <w:t>&lt;’</w:t>
-      </w:r>
-      <w:r>
-        <w:rPr>
-          <w:lang w:val="en-US"/>
-        </w:rPr>
-        <w:t>a</w:t>
-      </w:r>
-      <w:r>
-        <w:rPr>
-          <w:lang w:val="en-US"/>
-        </w:rPr>
-        <w:t xml:space="preserve">&gt; </w:t>
-      </w:r>
-      <w:r>
-        <w:t>описания</w:t>
-      </w:r>
-      <w:r>
-        <w:rPr>
-          <w:lang w:val="en-US"/>
-        </w:rPr>
-        <w:t xml:space="preserve"> </w:t>
-      </w:r>
-      <w:r>
-        <w:t>ко</w:t>
-      </w:r>
-      <w:r>
-        <w:t>м</w:t>
-      </w:r>
-      <w:r>
-        <w:t>анд</w:t>
-      </w:r>
-      <w:r>
-        <w:rPr>
-          <w:lang w:val="en-US"/>
-        </w:rPr>
-        <w:t xml:space="preserve"> </w:t>
-      </w:r>
-      <w:r>
-        <w:t>интерпре</w:t>
-      </w:r>
-      <w:r>
-        <w:t>татора</w:t>
-      </w:r>
-      <w:r>
-        <w:rPr>
-          <w:lang w:val="en-US"/>
-        </w:rPr>
-        <w:t xml:space="preserve"> </w:t>
-      </w:r>
-      <w:r>
-        <w:t>и</w:t>
-      </w:r>
-      <w:r>
-        <w:rPr>
-          <w:lang w:val="en-US"/>
-        </w:rPr>
-        <w:t xml:space="preserve"> </w:t>
-      </w:r>
-      <w:r>
-        <w:t>тип</w:t>
-      </w:r>
-      <w:r>
-        <w:rPr>
-          <w:lang w:val="en-US"/>
-        </w:rPr>
-        <w:t xml:space="preserve"> </w:t>
-      </w:r>
-      <w:r>
-        <w:rPr>
-          <w:lang w:val="en-US"/>
-        </w:rPr>
-        <w:t>Program</w:t>
-      </w:r>
-      <w:r>
-        <w:rPr>
-          <w:lang w:val="en-US"/>
-        </w:rPr>
-        <w:t>&lt;’</w:t>
-      </w:r>
-      <w:r>
-        <w:rPr>
-          <w:lang w:val="en-US"/>
-        </w:rPr>
-        <w:t>a</w:t>
-      </w:r>
-      <w:r>
-        <w:rPr>
-          <w:lang w:val="en-US"/>
-        </w:rPr>
-        <w:t xml:space="preserve">&gt;. </w:t>
-      </w:r>
-      <w:r>
-        <w:rPr>
-          <w:lang w:val="en-US"/>
-        </w:rPr>
-        <w:t>type</w:t>
-      </w:r>
-      <w:r>
-        <w:rPr>
-          <w:lang w:val="en-US"/>
-        </w:rPr>
-        <w:t xml:space="preserve"> </w:t>
-      </w:r>
-      <w:r>
-        <w:rPr>
-          <w:lang w:val="en-US"/>
-        </w:rPr>
-        <w:t>Program</w:t>
-      </w:r>
-      <w:r>
-        <w:rPr>
-          <w:lang w:val="en-US"/>
-        </w:rPr>
-        <w:t>&lt;’</w:t>
-      </w:r>
-      <w:r>
-        <w:rPr>
-          <w:lang w:val="en-US"/>
-        </w:rPr>
-        <w:t>a</w:t>
-      </w:r>
-      <w:r>
-        <w:rPr>
-          <w:lang w:val="en-US"/>
-        </w:rPr>
-        <w:t xml:space="preserve">&gt; </w:t>
-      </w:r>
-      <w:r>
-        <w:t>представляет</w:t>
-      </w:r>
-      <w:r>
-        <w:rPr>
-          <w:lang w:val="en-US"/>
-        </w:rPr>
-        <w:t xml:space="preserve"> </w:t>
-      </w:r>
-      <w:r>
-        <w:t>собой</w:t>
-      </w:r>
-      <w:r>
-        <w:rPr>
-          <w:lang w:val="en-US"/>
-        </w:rPr>
-        <w:t xml:space="preserve"> </w:t>
-      </w:r>
-      <w:r>
-        <w:rPr>
-          <w:lang w:val="en-US"/>
-        </w:rPr>
-        <w:t>Asm</w:t>
-      </w:r>
-      <w:r>
-        <w:rPr>
-          <w:lang w:val="en-US"/>
-        </w:rPr>
-        <w:t>&lt;’</w:t>
-      </w:r>
-      <w:r>
-        <w:rPr>
-          <w:lang w:val="en-US"/>
-        </w:rPr>
-        <w:t>a</w:t>
-      </w:r>
-      <w:r>
-        <w:rPr>
-          <w:lang w:val="en-US"/>
-        </w:rPr>
-        <w:t xml:space="preserve">&gt;[][] </w:t>
-      </w:r>
-      <w:r>
-        <w:t>массив</w:t>
-      </w:r>
-      <w:r>
-        <w:rPr>
-          <w:lang w:val="en-US"/>
-        </w:rPr>
-        <w:t xml:space="preserve"> </w:t>
-      </w:r>
-      <w:r>
-        <w:t>массиво</w:t>
-      </w:r>
-      <w:r>
-        <w:t>в</w:t>
-      </w:r>
-      <w:r>
-        <w:rPr>
-          <w:lang w:val="en-US"/>
-        </w:rPr>
-        <w:t xml:space="preserve"> </w:t>
-      </w:r>
-      <w:r>
-        <w:t>команд</w:t>
-      </w:r>
-      <w:r>
-        <w:rPr>
-          <w:lang w:val="en-US"/>
-        </w:rPr>
-        <w:t>.</w:t>
-      </w:r>
-    </w:p>
-    <w:p>
-      <w:pPr>
-        <w:rPr>
-          <w:rFonts w:cs="Consolas"/>
-          <w:b/>
-        </w:rPr>
-      </w:pPr>
+      <w:proofErr w:type="spellEnd"/>
       <w:r>
         <w:rPr>
           <w:rFonts w:cs="Consolas"/>
           <w:b/>
           <w:highlight w:val="white"/>
         </w:rPr>
-        <w:t>type Asm&lt;'a&gt;</w:t>
+        <w:t>&lt;'a&gt;</w:t>
       </w:r>
     </w:p>
     <w:p>
@@ -2167,7 +3067,55 @@
                 <w:highlight w:val="white"/>
                 <w:lang w:val="en-US"/>
               </w:rPr>
-              <w:t xml:space="preserve"> (int&lt;ln&gt;*int&lt;col&gt;)*'a</w:t>
+              <w:t xml:space="preserve"> (</w:t>
+            </w:r>
+            <w:proofErr w:type="spellStart"/>
+            <w:r>
+              <w:rPr>
+                <w:rFonts w:ascii="Consolas" w:hAnsi="Consolas" w:cs="Consolas"/>
+                <w:color w:val="000000"/>
+                <w:sz w:val="19"/>
+                <w:szCs w:val="19"/>
+                <w:highlight w:val="white"/>
+                <w:lang w:val="en-US"/>
+              </w:rPr>
+              <w:t>int</w:t>
+            </w:r>
+            <w:proofErr w:type="spellEnd"/>
+            <w:r>
+              <w:rPr>
+                <w:rFonts w:ascii="Consolas" w:hAnsi="Consolas" w:cs="Consolas"/>
+                <w:color w:val="000000"/>
+                <w:sz w:val="19"/>
+                <w:szCs w:val="19"/>
+                <w:highlight w:val="white"/>
+                <w:lang w:val="en-US"/>
+              </w:rPr>
+              <w:t>&lt;ln&gt;*</w:t>
+            </w:r>
+            <w:proofErr w:type="spellStart"/>
+            <w:r>
+              <w:rPr>
+                <w:rFonts w:ascii="Consolas" w:hAnsi="Consolas" w:cs="Consolas"/>
+                <w:color w:val="000000"/>
+                <w:sz w:val="19"/>
+                <w:szCs w:val="19"/>
+                <w:highlight w:val="white"/>
+                <w:lang w:val="en-US"/>
+              </w:rPr>
+              <w:t>int</w:t>
+            </w:r>
+            <w:proofErr w:type="spellEnd"/>
+            <w:r>
+              <w:rPr>
+                <w:rFonts w:ascii="Consolas" w:hAnsi="Consolas" w:cs="Consolas"/>
+                <w:color w:val="000000"/>
+                <w:sz w:val="19"/>
+                <w:szCs w:val="19"/>
+                <w:highlight w:val="white"/>
+                <w:lang w:val="en-US"/>
+              </w:rPr>
+              <w:t>&lt;col&gt;)*'a</w:t>
             </w:r>
           </w:p>
         </w:tc>
@@ -2206,6 +3154,7 @@
                 <w:lang w:val="en-US"/>
               </w:rPr>
             </w:pPr>
+            <w:proofErr w:type="spellStart"/>
             <w:r>
               <w:rPr>
                 <w:rFonts w:ascii="Consolas" w:hAnsi="Consolas" w:cs="Consolas"/>
@@ -2215,7 +3164,19 @@
                 <w:highlight w:val="white"/>
                 <w:lang w:val="en-US"/>
               </w:rPr>
-              <w:t xml:space="preserve">Mov </w:t>
+              <w:t>Mov</w:t>
+            </w:r>
+            <w:proofErr w:type="spellEnd"/>
+            <w:r>
+              <w:rPr>
+                <w:rFonts w:ascii="Consolas" w:hAnsi="Consolas" w:cs="Consolas"/>
+                <w:color w:val="000000"/>
+                <w:sz w:val="19"/>
+                <w:szCs w:val="19"/>
+                <w:highlight w:val="white"/>
+                <w:lang w:val="en-US"/>
+              </w:rPr>
+              <w:t xml:space="preserve"> </w:t>
             </w:r>
             <w:r>
               <w:rPr>
@@ -2237,8 +3198,9 @@
                 <w:highlight w:val="white"/>
                 <w:lang w:val="en-US"/>
               </w:rPr>
-              <w:t>(int&lt;l</w:t>
-            </w:r>
+              <w:t>(</w:t>
+            </w:r>
+            <w:proofErr w:type="spellStart"/>
             <w:r>
               <w:rPr>
                 <w:rFonts w:ascii="Consolas" w:hAnsi="Consolas" w:cs="Consolas"/>
@@ -2248,7 +3210,102 @@
                 <w:highlight w:val="white"/>
                 <w:lang w:val="en-US"/>
               </w:rPr>
-              <w:t>n&gt;*int&lt;col&gt;)*(int&lt;ln&gt;*int&lt;col&gt;)</w:t>
+              <w:t>int</w:t>
+            </w:r>
+            <w:proofErr w:type="spellEnd"/>
+            <w:r>
+              <w:rPr>
+                <w:rFonts w:ascii="Consolas" w:hAnsi="Consolas" w:cs="Consolas"/>
+                <w:color w:val="000000"/>
+                <w:sz w:val="19"/>
+                <w:szCs w:val="19"/>
+                <w:highlight w:val="white"/>
+                <w:lang w:val="en-US"/>
+              </w:rPr>
+              <w:t>&lt;l</w:t>
+            </w:r>
+            <w:r>
+              <w:rPr>
+                <w:rFonts w:ascii="Consolas" w:hAnsi="Consolas" w:cs="Consolas"/>
+                <w:color w:val="000000"/>
+                <w:sz w:val="19"/>
+                <w:szCs w:val="19"/>
+                <w:highlight w:val="white"/>
+                <w:lang w:val="en-US"/>
+              </w:rPr>
+              <w:t>n&gt;*</w:t>
+            </w:r>
+            <w:proofErr w:type="spellStart"/>
+            <w:r>
+              <w:rPr>
+                <w:rFonts w:ascii="Consolas" w:hAnsi="Consolas" w:cs="Consolas"/>
+                <w:color w:val="000000"/>
+                <w:sz w:val="19"/>
+                <w:szCs w:val="19"/>
+                <w:highlight w:val="white"/>
+                <w:lang w:val="en-US"/>
+              </w:rPr>
+              <w:t>int</w:t>
+            </w:r>
+            <w:proofErr w:type="spellEnd"/>
+            <w:r>
+              <w:rPr>
+                <w:rFonts w:ascii="Consolas" w:hAnsi="Consolas" w:cs="Consolas"/>
+                <w:color w:val="000000"/>
+                <w:sz w:val="19"/>
+                <w:szCs w:val="19"/>
+                <w:highlight w:val="white"/>
+                <w:lang w:val="en-US"/>
+              </w:rPr>
+              <w:t>&lt;col&gt;)*(</w:t>
+            </w:r>
+            <w:proofErr w:type="spellStart"/>
+            <w:r>
+              <w:rPr>
+                <w:rFonts w:ascii="Consolas" w:hAnsi="Consolas" w:cs="Consolas"/>
+                <w:color w:val="000000"/>
+                <w:sz w:val="19"/>
+                <w:szCs w:val="19"/>
+                <w:highlight w:val="white"/>
+                <w:lang w:val="en-US"/>
+              </w:rPr>
+              <w:t>int</w:t>
+            </w:r>
+            <w:proofErr w:type="spellEnd"/>
+            <w:r>
+              <w:rPr>
+                <w:rFonts w:ascii="Consolas" w:hAnsi="Consolas" w:cs="Consolas"/>
+                <w:color w:val="000000"/>
+                <w:sz w:val="19"/>
+                <w:szCs w:val="19"/>
+                <w:highlight w:val="white"/>
+                <w:lang w:val="en-US"/>
+              </w:rPr>
+              <w:t>&lt;ln&gt;*</w:t>
+            </w:r>
+            <w:proofErr w:type="spellStart"/>
+            <w:r>
+              <w:rPr>
+                <w:rFonts w:ascii="Consolas" w:hAnsi="Consolas" w:cs="Consolas"/>
+                <w:color w:val="000000"/>
+                <w:sz w:val="19"/>
+                <w:szCs w:val="19"/>
+                <w:highlight w:val="white"/>
+                <w:lang w:val="en-US"/>
+              </w:rPr>
+              <w:t>int</w:t>
+            </w:r>
+            <w:proofErr w:type="spellEnd"/>
+            <w:r>
+              <w:rPr>
+                <w:rFonts w:ascii="Consolas" w:hAnsi="Consolas" w:cs="Consolas"/>
+                <w:color w:val="000000"/>
+                <w:sz w:val="19"/>
+                <w:szCs w:val="19"/>
+                <w:highlight w:val="white"/>
+                <w:lang w:val="en-US"/>
+              </w:rPr>
+              <w:t>&lt;col&gt;)</w:t>
             </w:r>
           </w:p>
         </w:tc>
@@ -2282,6 +3339,7 @@
                 <w:lang w:val="en-US"/>
               </w:rPr>
             </w:pPr>
+            <w:proofErr w:type="spellStart"/>
             <w:r>
               <w:rPr>
                 <w:rFonts w:ascii="Consolas" w:hAnsi="Consolas" w:cs="Consolas"/>
@@ -2291,7 +3349,19 @@
                 <w:highlight w:val="white"/>
                 <w:lang w:val="en-US"/>
               </w:rPr>
-              <w:t xml:space="preserve">Mvc </w:t>
+              <w:t>Mvc</w:t>
+            </w:r>
+            <w:proofErr w:type="spellEnd"/>
+            <w:r>
+              <w:rPr>
+                <w:rFonts w:ascii="Consolas" w:hAnsi="Consolas" w:cs="Consolas"/>
+                <w:color w:val="000000"/>
+                <w:sz w:val="19"/>
+                <w:szCs w:val="19"/>
+                <w:highlight w:val="white"/>
+                <w:lang w:val="en-US"/>
+              </w:rPr>
+              <w:t xml:space="preserve"> </w:t>
             </w:r>
             <w:r>
               <w:rPr>
@@ -2313,7 +3383,55 @@
                 <w:highlight w:val="white"/>
                 <w:lang w:val="en-US"/>
               </w:rPr>
-              <w:t xml:space="preserve"> (int&lt;ln&gt;*int&lt;col&gt;)*'a</w:t>
+              <w:t xml:space="preserve"> (</w:t>
+            </w:r>
+            <w:proofErr w:type="spellStart"/>
+            <w:r>
+              <w:rPr>
+                <w:rFonts w:ascii="Consolas" w:hAnsi="Consolas" w:cs="Consolas"/>
+                <w:color w:val="000000"/>
+                <w:sz w:val="19"/>
+                <w:szCs w:val="19"/>
+                <w:highlight w:val="white"/>
+                <w:lang w:val="en-US"/>
+              </w:rPr>
+              <w:t>int</w:t>
+            </w:r>
+            <w:proofErr w:type="spellEnd"/>
+            <w:r>
+              <w:rPr>
+                <w:rFonts w:ascii="Consolas" w:hAnsi="Consolas" w:cs="Consolas"/>
+                <w:color w:val="000000"/>
+                <w:sz w:val="19"/>
+                <w:szCs w:val="19"/>
+                <w:highlight w:val="white"/>
+                <w:lang w:val="en-US"/>
+              </w:rPr>
+              <w:t>&lt;ln&gt;*</w:t>
+            </w:r>
+            <w:proofErr w:type="spellStart"/>
+            <w:r>
+              <w:rPr>
+                <w:rFonts w:ascii="Consolas" w:hAnsi="Consolas" w:cs="Consolas"/>
+                <w:color w:val="000000"/>
+                <w:sz w:val="19"/>
+                <w:szCs w:val="19"/>
+                <w:highlight w:val="white"/>
+                <w:lang w:val="en-US"/>
+              </w:rPr>
+              <w:t>int</w:t>
+            </w:r>
+            <w:proofErr w:type="spellEnd"/>
+            <w:r>
+              <w:rPr>
+                <w:rFonts w:ascii="Consolas" w:hAnsi="Consolas" w:cs="Consolas"/>
+                <w:color w:val="000000"/>
+                <w:sz w:val="19"/>
+                <w:szCs w:val="19"/>
+                <w:highlight w:val="white"/>
+                <w:lang w:val="en-US"/>
+              </w:rPr>
+              <w:t>&lt;col&gt;)*'a</w:t>
             </w:r>
           </w:p>
         </w:tc>
@@ -2346,6 +3464,7 @@
                 <w:highlight w:val="white"/>
               </w:rPr>
             </w:pPr>
+            <w:proofErr w:type="spellStart"/>
             <w:r>
               <w:rPr>
                 <w:rFonts w:ascii="Consolas" w:hAnsi="Consolas" w:cs="Consolas"/>
@@ -2356,6 +3475,7 @@
               </w:rPr>
               <w:t>Eps</w:t>
             </w:r>
+            <w:proofErr w:type="spellEnd"/>
           </w:p>
         </w:tc>
         <w:tc>
@@ -2612,7 +3732,15 @@
           </w:tcPr>
           <w:p>
             <w:r>
-              <w:t>Кнопка деббагинга (построчное выполнение операций)</w:t>
+              <w:t xml:space="preserve">Кнопка </w:t>
+            </w:r>
+            <w:proofErr w:type="spellStart"/>
+            <w:r>
+              <w:t>деббагинга</w:t>
+            </w:r>
+            <w:proofErr w:type="spellEnd"/>
+            <w:r>
+              <w:t xml:space="preserve"> (построчное выполнение операций)</w:t>
             </w:r>
           </w:p>
         </w:tc>
@@ -2637,8 +3765,13 @@
           </w:tcPr>
           <w:p>
             <w:r>
-              <w:t>Кнопка остановки деббагинга</w:t>
-            </w:r>
+              <w:t xml:space="preserve">Кнопка остановки </w:t>
+            </w:r>
+            <w:proofErr w:type="spellStart"/>
+            <w:r>
+              <w:t>деббагинга</w:t>
+            </w:r>
+            <w:proofErr w:type="spellEnd"/>
           </w:p>
         </w:tc>
       </w:tr>
@@ -2683,12 +3816,14 @@
                 <w:lang w:val="en-US"/>
               </w:rPr>
             </w:pPr>
+            <w:proofErr w:type="spellStart"/>
             <w:r>
               <w:rPr>
                 <w:lang w:val="en-US"/>
               </w:rPr>
               <w:t>errorBox</w:t>
             </w:r>
+            <w:proofErr w:type="spellEnd"/>
           </w:p>
         </w:tc>
         <w:tc>
@@ -2875,8 +4010,13 @@
           </w:tcPr>
           <w:p>
             <w:r>
-              <w:t>Запуск деббагинга</w:t>
-            </w:r>
+              <w:t xml:space="preserve">Запуск </w:t>
+            </w:r>
+            <w:proofErr w:type="spellStart"/>
+            <w:r>
+              <w:t>деббагинга</w:t>
+            </w:r>
+            <w:proofErr w:type="spellEnd"/>
           </w:p>
         </w:tc>
       </w:tr>
@@ -2911,8 +4051,13 @@
           </w:tcPr>
           <w:p>
             <w:r>
-              <w:t>Остановка деббагинга</w:t>
-            </w:r>
+              <w:t xml:space="preserve">Остановка </w:t>
+            </w:r>
+            <w:proofErr w:type="spellStart"/>
+            <w:r>
+              <w:t>деббагинга</w:t>
+            </w:r>
+            <w:proofErr w:type="spellEnd"/>
           </w:p>
         </w:tc>
       </w:tr>
@@ -2931,7 +4076,13 @@
               <w:rPr>
                 <w:lang w:val="en-US"/>
               </w:rPr>
-              <w:t>close</w:t>
+              <w:t>C</w:t>
+            </w:r>
+            <w:r>
+              <w:rPr>
+                <w:lang w:val="en-US"/>
+              </w:rPr>
+              <w:t>lose</w:t>
             </w:r>
           </w:p>
         </w:tc>
@@ -2940,22 +4091,16 @@
             <w:tcW w:w="4673" w:type="dxa"/>
           </w:tcPr>
           <w:p>
-            <w:pPr>
-              <w:rPr>
-                <w:lang w:val="en-US"/>
-              </w:rPr>
-            </w:pPr>
             <w:r>
               <w:t>Предложение с</w:t>
             </w:r>
-            <w:bookmarkStart w:id="0" w:name="_GoBack"/>
-            <w:bookmarkEnd w:id="0"/>
             <w:r>
               <w:t>охранение файла при закрытии</w:t>
             </w:r>
           </w:p>
         </w:tc>
       </w:tr>
+      <w:bookmarkEnd w:id="0"/>
     </w:tbl>
     <w:p/>
     <w:sectPr>
@@ -3677,7 +4822,7 @@
 </file>
 
 <file path=customXml/itemProps1.xml><?xml version="1.0" encoding="utf-8"?>
-<ds:datastoreItem xmlns:ds="http://schemas.openxmlformats.org/officeDocument/2006/customXml" ds:itemID="{25D50851-3FCD-4889-A094-A2955B20DDD7}">
+<ds:datastoreItem xmlns:ds="http://schemas.openxmlformats.org/officeDocument/2006/customXml" ds:itemID="{6E880835-EECA-41F8-A279-12BCAE12B3E7}">
   <ds:schemaRefs>
     <ds:schemaRef ds:uri="http://schemas.openxmlformats.org/officeDocument/2006/bibliography"/>
   </ds:schemaRefs>

</xml_diff>